<commit_message>
shared watchlist and todos
</commit_message>
<xml_diff>
--- a/BingeSpice v0.3/Use-Case-v0.3.docx
+++ b/BingeSpice v0.3/Use-Case-v0.3.docx
@@ -461,8 +461,6 @@
             <w:rPr>
               <w:rFonts w:eastAsiaTheme="minorEastAsia"/>
               <w:noProof/>
-              <w:sz w:val="32"/>
-              <w:szCs w:val="32"/>
             </w:rPr>
           </w:pPr>
           <w:r>
@@ -486,13 +484,11 @@
             </w:rPr>
             <w:fldChar w:fldCharType="separate"/>
           </w:r>
-          <w:hyperlink w:anchor="_Toc196483865" w:history="1">
+          <w:hyperlink w:anchor="_Toc197880919" w:history="1">
             <w:r>
               <w:rPr>
                 <w:rStyle w:val="Hyperlink"/>
                 <w:noProof/>
-                <w:sz w:val="32"/>
-                <w:szCs w:val="32"/>
                 <w:lang w:val="el-GR"/>
               </w:rPr>
               <w:t xml:space="preserve">Αλλαγές από έκδοση </w:t>
@@ -501,8 +497,6 @@
               <w:rPr>
                 <w:rStyle w:val="Hyperlink"/>
                 <w:noProof/>
-                <w:sz w:val="32"/>
-                <w:szCs w:val="32"/>
               </w:rPr>
               <w:t>v</w:t>
             </w:r>
@@ -510,18 +504,14 @@
               <w:rPr>
                 <w:rStyle w:val="Hyperlink"/>
                 <w:noProof/>
-                <w:sz w:val="32"/>
-                <w:szCs w:val="32"/>
                 <w:lang w:val="el-GR"/>
               </w:rPr>
-              <w:t>0.1</w:t>
+              <w:t>0.2</w:t>
             </w:r>
             <w:r>
               <w:rPr>
                 <w:noProof/>
                 <w:webHidden/>
-                <w:sz w:val="32"/>
-                <w:szCs w:val="32"/>
               </w:rPr>
               <w:tab/>
             </w:r>
@@ -529,8 +519,6 @@
               <w:rPr>
                 <w:noProof/>
                 <w:webHidden/>
-                <w:sz w:val="32"/>
-                <w:szCs w:val="32"/>
               </w:rPr>
               <w:fldChar w:fldCharType="begin"/>
             </w:r>
@@ -538,25 +526,19 @@
               <w:rPr>
                 <w:noProof/>
                 <w:webHidden/>
-                <w:sz w:val="32"/>
-                <w:szCs w:val="32"/>
               </w:rPr>
-              <w:instrText xml:space="preserve"> PAGEREF _Toc196483865 \h </w:instrText>
+              <w:instrText xml:space="preserve"> PAGEREF _Toc197880919 \h </w:instrText>
             </w:r>
             <w:r>
               <w:rPr>
                 <w:noProof/>
                 <w:webHidden/>
-                <w:sz w:val="32"/>
-                <w:szCs w:val="32"/>
               </w:rPr>
             </w:r>
             <w:r>
               <w:rPr>
                 <w:noProof/>
                 <w:webHidden/>
-                <w:sz w:val="32"/>
-                <w:szCs w:val="32"/>
               </w:rPr>
               <w:fldChar w:fldCharType="separate"/>
             </w:r>
@@ -564,8 +546,6 @@
               <w:rPr>
                 <w:noProof/>
                 <w:webHidden/>
-                <w:sz w:val="32"/>
-                <w:szCs w:val="32"/>
               </w:rPr>
               <w:t>2</w:t>
             </w:r>
@@ -573,8 +553,6 @@
               <w:rPr>
                 <w:noProof/>
                 <w:webHidden/>
-                <w:sz w:val="32"/>
-                <w:szCs w:val="32"/>
               </w:rPr>
               <w:fldChar w:fldCharType="end"/>
             </w:r>
@@ -589,17 +567,13 @@
             <w:rPr>
               <w:rFonts w:eastAsiaTheme="minorEastAsia"/>
               <w:noProof/>
-              <w:sz w:val="32"/>
-              <w:szCs w:val="32"/>
             </w:rPr>
           </w:pPr>
-          <w:hyperlink w:anchor="_Toc196483866" w:history="1">
+          <w:hyperlink w:anchor="_Toc197880920" w:history="1">
             <w:r>
               <w:rPr>
                 <w:rStyle w:val="Hyperlink"/>
                 <w:noProof/>
-                <w:sz w:val="32"/>
-                <w:szCs w:val="32"/>
                 <w:lang w:val="el-GR"/>
               </w:rPr>
               <w:t>Μέλη Ομάδας</w:t>
@@ -608,8 +582,6 @@
               <w:rPr>
                 <w:noProof/>
                 <w:webHidden/>
-                <w:sz w:val="32"/>
-                <w:szCs w:val="32"/>
               </w:rPr>
               <w:tab/>
             </w:r>
@@ -617,8 +589,6 @@
               <w:rPr>
                 <w:noProof/>
                 <w:webHidden/>
-                <w:sz w:val="32"/>
-                <w:szCs w:val="32"/>
               </w:rPr>
               <w:fldChar w:fldCharType="begin"/>
             </w:r>
@@ -626,25 +596,19 @@
               <w:rPr>
                 <w:noProof/>
                 <w:webHidden/>
-                <w:sz w:val="32"/>
-                <w:szCs w:val="32"/>
               </w:rPr>
-              <w:instrText xml:space="preserve"> PAGEREF _Toc196483866 \h </w:instrText>
+              <w:instrText xml:space="preserve"> PAGEREF _Toc197880920 \h </w:instrText>
             </w:r>
             <w:r>
               <w:rPr>
                 <w:noProof/>
                 <w:webHidden/>
-                <w:sz w:val="32"/>
-                <w:szCs w:val="32"/>
               </w:rPr>
             </w:r>
             <w:r>
               <w:rPr>
                 <w:noProof/>
                 <w:webHidden/>
-                <w:sz w:val="32"/>
-                <w:szCs w:val="32"/>
               </w:rPr>
               <w:fldChar w:fldCharType="separate"/>
             </w:r>
@@ -652,8 +616,6 @@
               <w:rPr>
                 <w:noProof/>
                 <w:webHidden/>
-                <w:sz w:val="32"/>
-                <w:szCs w:val="32"/>
               </w:rPr>
               <w:t>3</w:t>
             </w:r>
@@ -661,8 +623,6 @@
               <w:rPr>
                 <w:noProof/>
                 <w:webHidden/>
-                <w:sz w:val="32"/>
-                <w:szCs w:val="32"/>
               </w:rPr>
               <w:fldChar w:fldCharType="end"/>
             </w:r>
@@ -677,17 +637,13 @@
             <w:rPr>
               <w:rFonts w:eastAsiaTheme="minorEastAsia"/>
               <w:noProof/>
-              <w:sz w:val="32"/>
-              <w:szCs w:val="32"/>
             </w:rPr>
           </w:pPr>
-          <w:hyperlink w:anchor="_Toc196483867" w:history="1">
+          <w:hyperlink w:anchor="_Toc197880921" w:history="1">
             <w:r>
               <w:rPr>
                 <w:rStyle w:val="Hyperlink"/>
                 <w:noProof/>
-                <w:sz w:val="32"/>
-                <w:szCs w:val="32"/>
               </w:rPr>
               <w:t>Use</w:t>
             </w:r>
@@ -695,8 +651,6 @@
               <w:rPr>
                 <w:rStyle w:val="Hyperlink"/>
                 <w:noProof/>
-                <w:sz w:val="32"/>
-                <w:szCs w:val="32"/>
                 <w:lang w:val="el-GR"/>
               </w:rPr>
               <w:t>-</w:t>
@@ -705,8 +659,6 @@
               <w:rPr>
                 <w:rStyle w:val="Hyperlink"/>
                 <w:noProof/>
-                <w:sz w:val="32"/>
-                <w:szCs w:val="32"/>
               </w:rPr>
               <w:t>Case</w:t>
             </w:r>
@@ -714,8 +666,6 @@
               <w:rPr>
                 <w:rStyle w:val="Hyperlink"/>
                 <w:noProof/>
-                <w:sz w:val="32"/>
-                <w:szCs w:val="32"/>
                 <w:lang w:val="el-GR"/>
               </w:rPr>
               <w:t xml:space="preserve"> </w:t>
@@ -724,8 +674,6 @@
               <w:rPr>
                 <w:rStyle w:val="Hyperlink"/>
                 <w:noProof/>
-                <w:sz w:val="32"/>
-                <w:szCs w:val="32"/>
               </w:rPr>
               <w:t>Diagram</w:t>
             </w:r>
@@ -733,8 +681,6 @@
               <w:rPr>
                 <w:noProof/>
                 <w:webHidden/>
-                <w:sz w:val="32"/>
-                <w:szCs w:val="32"/>
               </w:rPr>
               <w:tab/>
             </w:r>
@@ -742,8 +688,6 @@
               <w:rPr>
                 <w:noProof/>
                 <w:webHidden/>
-                <w:sz w:val="32"/>
-                <w:szCs w:val="32"/>
               </w:rPr>
               <w:fldChar w:fldCharType="begin"/>
             </w:r>
@@ -751,25 +695,19 @@
               <w:rPr>
                 <w:noProof/>
                 <w:webHidden/>
-                <w:sz w:val="32"/>
-                <w:szCs w:val="32"/>
               </w:rPr>
-              <w:instrText xml:space="preserve"> PAGEREF _Toc196483867 \h </w:instrText>
+              <w:instrText xml:space="preserve"> PAGEREF _Toc197880921 \h </w:instrText>
             </w:r>
             <w:r>
               <w:rPr>
                 <w:noProof/>
                 <w:webHidden/>
-                <w:sz w:val="32"/>
-                <w:szCs w:val="32"/>
               </w:rPr>
             </w:r>
             <w:r>
               <w:rPr>
                 <w:noProof/>
                 <w:webHidden/>
-                <w:sz w:val="32"/>
-                <w:szCs w:val="32"/>
               </w:rPr>
               <w:fldChar w:fldCharType="separate"/>
             </w:r>
@@ -777,8 +715,6 @@
               <w:rPr>
                 <w:noProof/>
                 <w:webHidden/>
-                <w:sz w:val="32"/>
-                <w:szCs w:val="32"/>
               </w:rPr>
               <w:t>4</w:t>
             </w:r>
@@ -786,8 +722,6 @@
               <w:rPr>
                 <w:noProof/>
                 <w:webHidden/>
-                <w:sz w:val="32"/>
-                <w:szCs w:val="32"/>
               </w:rPr>
               <w:fldChar w:fldCharType="end"/>
             </w:r>
@@ -802,17 +736,13 @@
             <w:rPr>
               <w:rFonts w:eastAsiaTheme="minorEastAsia"/>
               <w:noProof/>
-              <w:sz w:val="32"/>
-              <w:szCs w:val="32"/>
             </w:rPr>
           </w:pPr>
-          <w:hyperlink w:anchor="_Toc196483868" w:history="1">
+          <w:hyperlink w:anchor="_Toc197880922" w:history="1">
             <w:r>
               <w:rPr>
                 <w:rStyle w:val="Hyperlink"/>
                 <w:noProof/>
-                <w:sz w:val="32"/>
-                <w:szCs w:val="32"/>
                 <w:lang w:val="el-GR"/>
               </w:rPr>
               <w:t>Βασικές και Εναλλακτικές Ροές</w:t>
@@ -821,8 +751,6 @@
               <w:rPr>
                 <w:noProof/>
                 <w:webHidden/>
-                <w:sz w:val="32"/>
-                <w:szCs w:val="32"/>
               </w:rPr>
               <w:tab/>
             </w:r>
@@ -830,8 +758,6 @@
               <w:rPr>
                 <w:noProof/>
                 <w:webHidden/>
-                <w:sz w:val="32"/>
-                <w:szCs w:val="32"/>
               </w:rPr>
               <w:fldChar w:fldCharType="begin"/>
             </w:r>
@@ -839,25 +765,19 @@
               <w:rPr>
                 <w:noProof/>
                 <w:webHidden/>
-                <w:sz w:val="32"/>
-                <w:szCs w:val="32"/>
               </w:rPr>
-              <w:instrText xml:space="preserve"> PAGEREF _Toc196483868 \h </w:instrText>
+              <w:instrText xml:space="preserve"> PAGEREF _Toc197880922 \h </w:instrText>
             </w:r>
             <w:r>
               <w:rPr>
                 <w:noProof/>
                 <w:webHidden/>
-                <w:sz w:val="32"/>
-                <w:szCs w:val="32"/>
               </w:rPr>
             </w:r>
             <w:r>
               <w:rPr>
                 <w:noProof/>
                 <w:webHidden/>
-                <w:sz w:val="32"/>
-                <w:szCs w:val="32"/>
               </w:rPr>
               <w:fldChar w:fldCharType="separate"/>
             </w:r>
@@ -865,8 +785,6 @@
               <w:rPr>
                 <w:noProof/>
                 <w:webHidden/>
-                <w:sz w:val="32"/>
-                <w:szCs w:val="32"/>
               </w:rPr>
               <w:t>5</w:t>
             </w:r>
@@ -874,8 +792,6 @@
               <w:rPr>
                 <w:noProof/>
                 <w:webHidden/>
-                <w:sz w:val="32"/>
-                <w:szCs w:val="32"/>
               </w:rPr>
               <w:fldChar w:fldCharType="end"/>
             </w:r>
@@ -890,17 +806,13 @@
             <w:rPr>
               <w:rFonts w:eastAsiaTheme="minorEastAsia"/>
               <w:noProof/>
-              <w:sz w:val="32"/>
-              <w:szCs w:val="32"/>
             </w:rPr>
           </w:pPr>
-          <w:hyperlink w:anchor="_Toc196483869" w:history="1">
+          <w:hyperlink w:anchor="_Toc197880923" w:history="1">
             <w:r>
               <w:rPr>
                 <w:rStyle w:val="Hyperlink"/>
                 <w:noProof/>
-                <w:sz w:val="32"/>
-                <w:szCs w:val="32"/>
                 <w:lang w:val="el-GR"/>
               </w:rPr>
               <w:t>Εργαλεία που χρησιμοποιήθηκαν</w:t>
@@ -909,8 +821,6 @@
               <w:rPr>
                 <w:noProof/>
                 <w:webHidden/>
-                <w:sz w:val="32"/>
-                <w:szCs w:val="32"/>
               </w:rPr>
               <w:tab/>
             </w:r>
@@ -918,8 +828,6 @@
               <w:rPr>
                 <w:noProof/>
                 <w:webHidden/>
-                <w:sz w:val="32"/>
-                <w:szCs w:val="32"/>
               </w:rPr>
               <w:fldChar w:fldCharType="begin"/>
             </w:r>
@@ -927,25 +835,19 @@
               <w:rPr>
                 <w:noProof/>
                 <w:webHidden/>
-                <w:sz w:val="32"/>
-                <w:szCs w:val="32"/>
               </w:rPr>
-              <w:instrText xml:space="preserve"> PAGEREF _Toc196483869 \h </w:instrText>
+              <w:instrText xml:space="preserve"> PAGEREF _Toc197880923 \h </w:instrText>
             </w:r>
             <w:r>
               <w:rPr>
                 <w:noProof/>
                 <w:webHidden/>
-                <w:sz w:val="32"/>
-                <w:szCs w:val="32"/>
               </w:rPr>
             </w:r>
             <w:r>
               <w:rPr>
                 <w:noProof/>
                 <w:webHidden/>
-                <w:sz w:val="32"/>
-                <w:szCs w:val="32"/>
               </w:rPr>
               <w:fldChar w:fldCharType="separate"/>
             </w:r>
@@ -953,8 +855,6 @@
               <w:rPr>
                 <w:noProof/>
                 <w:webHidden/>
-                <w:sz w:val="32"/>
-                <w:szCs w:val="32"/>
               </w:rPr>
               <w:t>12</w:t>
             </w:r>
@@ -962,8 +862,6 @@
               <w:rPr>
                 <w:noProof/>
                 <w:webHidden/>
-                <w:sz w:val="32"/>
-                <w:szCs w:val="32"/>
               </w:rPr>
               <w:fldChar w:fldCharType="end"/>
             </w:r>
@@ -1022,8 +920,8 @@
           <w:lang w:val="el-GR"/>
         </w:rPr>
       </w:pPr>
-      <w:bookmarkStart w:id="0" w:name="_Toc196483865"/>
-      <w:bookmarkStart w:id="1" w:name="_Toc194403752"/>
+      <w:bookmarkStart w:id="0" w:name="_Toc194403752"/>
+      <w:bookmarkStart w:id="1" w:name="_Toc197880919"/>
       <w:r>
         <w:rPr>
           <w:sz w:val="48"/>
@@ -1048,7 +946,6 @@
         </w:rPr>
         <w:t>0.</w:t>
       </w:r>
-      <w:bookmarkEnd w:id="0"/>
       <w:r>
         <w:rPr>
           <w:sz w:val="48"/>
@@ -1057,6 +954,7 @@
         </w:rPr>
         <w:t>2</w:t>
       </w:r>
+      <w:bookmarkEnd w:id="1"/>
     </w:p>
     <w:p>
       <w:pPr>
@@ -1242,7 +1140,7 @@
           <w:lang w:val="el-GR"/>
         </w:rPr>
       </w:pPr>
-      <w:bookmarkStart w:id="2" w:name="_Toc196483866"/>
+      <w:bookmarkStart w:id="2" w:name="_Toc197880920"/>
       <w:r>
         <w:rPr>
           <w:sz w:val="48"/>
@@ -1284,7 +1182,7 @@
         </w:rPr>
         <w:t>Ομάδας</w:t>
       </w:r>
-      <w:bookmarkEnd w:id="1"/>
+      <w:bookmarkEnd w:id="0"/>
       <w:bookmarkEnd w:id="2"/>
     </w:p>
     <w:p>
@@ -1591,77 +1489,16 @@
                                 <w:lang w:val="el-GR"/>
                               </w:rPr>
                             </w:pPr>
-                            <w:r>
-                              <w:fldChar w:fldCharType="begin"/>
-                            </w:r>
-                            <w:r>
-                              <w:instrText>HYPERLINK</w:instrText>
-                            </w:r>
-                            <w:r>
-                              <w:rPr>
-                                <w:lang w:val="el-GR"/>
-                              </w:rPr>
-                              <w:instrText xml:space="preserve"> "</w:instrText>
-                            </w:r>
-                            <w:r>
-                              <w:instrText>mailto</w:instrText>
-                            </w:r>
-                            <w:r>
-                              <w:rPr>
-                                <w:lang w:val="el-GR"/>
-                              </w:rPr>
-                              <w:instrText>:</w:instrText>
-                            </w:r>
-                            <w:r>
-                              <w:instrText>up</w:instrText>
-                            </w:r>
-                            <w:r>
-                              <w:rPr>
-                                <w:lang w:val="el-GR"/>
-                              </w:rPr>
-                              <w:instrText>1104804@</w:instrText>
-                            </w:r>
-                            <w:r>
-                              <w:instrText>ac</w:instrText>
-                            </w:r>
-                            <w:r>
-                              <w:rPr>
-                                <w:lang w:val="el-GR"/>
-                              </w:rPr>
-                              <w:instrText>.</w:instrText>
-                            </w:r>
-                            <w:r>
-                              <w:instrText>upatras</w:instrText>
-                            </w:r>
-                            <w:r>
-                              <w:rPr>
-                                <w:lang w:val="el-GR"/>
-                              </w:rPr>
-                              <w:instrText>.</w:instrText>
-                            </w:r>
-                            <w:r>
-                              <w:instrText>gr</w:instrText>
-                            </w:r>
-                            <w:r>
-                              <w:rPr>
-                                <w:lang w:val="el-GR"/>
-                              </w:rPr>
-                              <w:instrText>"</w:instrText>
-                            </w:r>
-                            <w:r>
-                              <w:fldChar w:fldCharType="separate"/>
-                            </w:r>
-                            <w:r>
-                              <w:rPr>
-                                <w:rStyle w:val="Hyperlink"/>
-                                <w:rFonts w:cs="Times New Roman"/>
-                                <w:lang w:val="el-GR"/>
-                              </w:rPr>
-                              <w:t>up1104804@ac.upatras.gr</w:t>
-                            </w:r>
-                            <w:r>
-                              <w:fldChar w:fldCharType="end"/>
-                            </w:r>
+                            <w:hyperlink r:id="rId9" w:history="1">
+                              <w:r>
+                                <w:rPr>
+                                  <w:rStyle w:val="Hyperlink"/>
+                                  <w:rFonts w:cs="Times New Roman"/>
+                                  <w:lang w:val="el-GR"/>
+                                </w:rPr>
+                                <w:t>up1104804@ac.upatras.gr</w:t>
+                              </w:r>
+                            </w:hyperlink>
                           </w:p>
                           <w:p>
                             <w:pPr>
@@ -1995,123 +1832,62 @@
                                 <w:lang w:val="el-GR"/>
                               </w:rPr>
                             </w:pPr>
-                            <w:r>
-                              <w:fldChar w:fldCharType="begin"/>
-                            </w:r>
-                            <w:r>
-                              <w:instrText>HYPERLINK</w:instrText>
-                            </w:r>
-                            <w:r>
-                              <w:rPr>
-                                <w:lang w:val="el-GR"/>
-                              </w:rPr>
-                              <w:instrText xml:space="preserve"> "</w:instrText>
-                            </w:r>
-                            <w:r>
-                              <w:instrText>mailto</w:instrText>
-                            </w:r>
-                            <w:r>
-                              <w:rPr>
-                                <w:lang w:val="el-GR"/>
-                              </w:rPr>
-                              <w:instrText>:</w:instrText>
-                            </w:r>
-                            <w:r>
-                              <w:instrText>up</w:instrText>
-                            </w:r>
-                            <w:r>
-                              <w:rPr>
-                                <w:lang w:val="el-GR"/>
-                              </w:rPr>
-                              <w:instrText>1100554@</w:instrText>
-                            </w:r>
-                            <w:r>
-                              <w:instrText>ac</w:instrText>
-                            </w:r>
-                            <w:r>
-                              <w:rPr>
-                                <w:lang w:val="el-GR"/>
-                              </w:rPr>
-                              <w:instrText>.</w:instrText>
-                            </w:r>
-                            <w:r>
-                              <w:instrText>upatras</w:instrText>
-                            </w:r>
-                            <w:r>
-                              <w:rPr>
-                                <w:lang w:val="el-GR"/>
-                              </w:rPr>
-                              <w:instrText>.</w:instrText>
-                            </w:r>
-                            <w:r>
-                              <w:instrText>gr</w:instrText>
-                            </w:r>
-                            <w:r>
-                              <w:rPr>
-                                <w:lang w:val="el-GR"/>
-                              </w:rPr>
-                              <w:instrText>"</w:instrText>
-                            </w:r>
-                            <w:r>
-                              <w:fldChar w:fldCharType="separate"/>
-                            </w:r>
-                            <w:r>
-                              <w:rPr>
-                                <w:rStyle w:val="Hyperlink"/>
-                                <w:rFonts w:cs="Times New Roman"/>
-                              </w:rPr>
-                              <w:t>up</w:t>
-                            </w:r>
-                            <w:r>
-                              <w:rPr>
-                                <w:rStyle w:val="Hyperlink"/>
-                                <w:rFonts w:cs="Times New Roman"/>
-                                <w:lang w:val="el-GR"/>
-                              </w:rPr>
-                              <w:t>1100554@</w:t>
-                            </w:r>
-                            <w:r>
-                              <w:rPr>
-                                <w:rStyle w:val="Hyperlink"/>
-                                <w:rFonts w:cs="Times New Roman"/>
-                              </w:rPr>
-                              <w:t>ac</w:t>
-                            </w:r>
-                            <w:r>
-                              <w:rPr>
-                                <w:rStyle w:val="Hyperlink"/>
-                                <w:rFonts w:cs="Times New Roman"/>
-                                <w:lang w:val="el-GR"/>
-                              </w:rPr>
-                              <w:t>.</w:t>
-                            </w:r>
-                            <w:proofErr w:type="spellStart"/>
-                            <w:r>
-                              <w:rPr>
-                                <w:rStyle w:val="Hyperlink"/>
-                                <w:rFonts w:cs="Times New Roman"/>
-                              </w:rPr>
-                              <w:t>upatras</w:t>
-                            </w:r>
-                            <w:proofErr w:type="spellEnd"/>
-                            <w:r>
-                              <w:rPr>
-                                <w:rStyle w:val="Hyperlink"/>
-                                <w:rFonts w:cs="Times New Roman"/>
-                                <w:lang w:val="el-GR"/>
-                              </w:rPr>
-                              <w:t>.</w:t>
-                            </w:r>
-                            <w:r>
-                              <w:rPr>
-                                <w:rStyle w:val="Hyperlink"/>
-                                <w:rFonts w:cs="Times New Roman"/>
-                              </w:rPr>
-                              <w:t>gr</w:t>
-                            </w:r>
-                            <w:r>
-                              <w:fldChar w:fldCharType="end"/>
-                            </w:r>
+                            <w:hyperlink r:id="rId10" w:history="1">
+                              <w:r>
+                                <w:rPr>
+                                  <w:rStyle w:val="Hyperlink"/>
+                                  <w:rFonts w:cs="Times New Roman"/>
+                                </w:rPr>
+                                <w:t>up</w:t>
+                              </w:r>
+                              <w:r>
+                                <w:rPr>
+                                  <w:rStyle w:val="Hyperlink"/>
+                                  <w:rFonts w:cs="Times New Roman"/>
+                                  <w:lang w:val="el-GR"/>
+                                </w:rPr>
+                                <w:t>1100554@</w:t>
+                              </w:r>
+                              <w:r>
+                                <w:rPr>
+                                  <w:rStyle w:val="Hyperlink"/>
+                                  <w:rFonts w:cs="Times New Roman"/>
+                                </w:rPr>
+                                <w:t>ac</w:t>
+                              </w:r>
+                              <w:r>
+                                <w:rPr>
+                                  <w:rStyle w:val="Hyperlink"/>
+                                  <w:rFonts w:cs="Times New Roman"/>
+                                  <w:lang w:val="el-GR"/>
+                                </w:rPr>
+                                <w:t>.</w:t>
+                              </w:r>
+                              <w:proofErr w:type="spellStart"/>
+                              <w:r>
+                                <w:rPr>
+                                  <w:rStyle w:val="Hyperlink"/>
+                                  <w:rFonts w:cs="Times New Roman"/>
+                                </w:rPr>
+                                <w:t>upatras</w:t>
+                              </w:r>
+                              <w:proofErr w:type="spellEnd"/>
+                              <w:r>
+                                <w:rPr>
+                                  <w:rStyle w:val="Hyperlink"/>
+                                  <w:rFonts w:cs="Times New Roman"/>
+                                  <w:lang w:val="el-GR"/>
+                                </w:rPr>
+                                <w:t>.</w:t>
+                              </w:r>
+                              <w:r>
+                                <w:rPr>
+                                  <w:rStyle w:val="Hyperlink"/>
+                                  <w:rFonts w:cs="Times New Roman"/>
+                                </w:rPr>
+                                <w:t>gr</w:t>
+                              </w:r>
+                            </w:hyperlink>
                           </w:p>
                           <w:p>
                             <w:pPr>
@@ -2119,6 +1895,7 @@
                               <w:rPr>
                                 <w:rFonts w:cs="Times New Roman"/>
                                 <w:color w:val="153D63" w:themeColor="text2" w:themeTint="E6"/>
+                                <w:lang w:val="el-GR"/>
                               </w:rPr>
                             </w:pPr>
                             <w:r>
@@ -2185,7 +1962,11 @@
           </mc:Choice>
           <mc:Fallback>
             <w:pict>
-              <v:shape w14:anchorId="24C2BC83" id="Text Box 3" o:spid="_x0000_s1028" type="#_x0000_t202" style="position:absolute;left:0;text-align:left;margin-left:0;margin-top:6pt;width:108.45pt;height:174.35pt;z-index:251663360;visibility:visible;mso-wrap-style:square;mso-width-percent:0;mso-height-percent:0;mso-wrap-distance-left:9pt;mso-wrap-distance-top:0;mso-wrap-distance-right:9pt;mso-wrap-distance-bottom:0;mso-position-horizontal:left;mso-position-horizontal-relative:margin;mso-position-vertical:absolute;mso-position-vertical-relative:text;mso-width-percent:0;mso-height-percent:0;mso-width-relative:page;mso-height-relative:page;v-text-anchor:top" o:gfxdata="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">
+              <v:shapetype w14:anchorId="24C2BC83" id="_x0000_t202" coordsize="21600,21600" o:spt="202" path="m,l,21600r21600,l21600,xe">
+                <v:stroke joinstyle="miter"/>
+                <v:path gradientshapeok="t" o:connecttype="rect"/>
+              </v:shapetype>
+              <v:shape id="Text Box 3" o:spid="_x0000_s1028" type="#_x0000_t202" style="position:absolute;left:0;text-align:left;margin-left:0;margin-top:6pt;width:108.45pt;height:174.35pt;z-index:251663360;visibility:visible;mso-wrap-style:square;mso-width-percent:0;mso-height-percent:0;mso-wrap-distance-left:9pt;mso-wrap-distance-top:0;mso-wrap-distance-right:9pt;mso-wrap-distance-bottom:0;mso-position-horizontal:left;mso-position-horizontal-relative:margin;mso-position-vertical:absolute;mso-position-vertical-relative:text;mso-width-percent:0;mso-height-percent:0;mso-width-relative:page;mso-height-relative:page;v-text-anchor:top" o:gfxdata="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">
                 <v:shadow on="t" opacity=".5" offset="6pt,-6pt"/>
                 <v:textbox>
                   <w:txbxContent>
@@ -2216,123 +1997,62 @@
                           <w:lang w:val="el-GR"/>
                         </w:rPr>
                       </w:pPr>
-                      <w:r>
-                        <w:fldChar w:fldCharType="begin"/>
-                      </w:r>
-                      <w:r>
-                        <w:instrText>HYPERLINK</w:instrText>
-                      </w:r>
-                      <w:r>
-                        <w:rPr>
-                          <w:lang w:val="el-GR"/>
-                        </w:rPr>
-                        <w:instrText xml:space="preserve"> "</w:instrText>
-                      </w:r>
-                      <w:r>
-                        <w:instrText>mailto</w:instrText>
-                      </w:r>
-                      <w:r>
-                        <w:rPr>
-                          <w:lang w:val="el-GR"/>
-                        </w:rPr>
-                        <w:instrText>:</w:instrText>
-                      </w:r>
-                      <w:r>
-                        <w:instrText>up</w:instrText>
-                      </w:r>
-                      <w:r>
-                        <w:rPr>
-                          <w:lang w:val="el-GR"/>
-                        </w:rPr>
-                        <w:instrText>1100554@</w:instrText>
-                      </w:r>
-                      <w:r>
-                        <w:instrText>ac</w:instrText>
-                      </w:r>
-                      <w:r>
-                        <w:rPr>
-                          <w:lang w:val="el-GR"/>
-                        </w:rPr>
-                        <w:instrText>.</w:instrText>
-                      </w:r>
-                      <w:r>
-                        <w:instrText>upatras</w:instrText>
-                      </w:r>
-                      <w:r>
-                        <w:rPr>
-                          <w:lang w:val="el-GR"/>
-                        </w:rPr>
-                        <w:instrText>.</w:instrText>
-                      </w:r>
-                      <w:r>
-                        <w:instrText>gr</w:instrText>
-                      </w:r>
-                      <w:r>
-                        <w:rPr>
-                          <w:lang w:val="el-GR"/>
-                        </w:rPr>
-                        <w:instrText>"</w:instrText>
-                      </w:r>
-                      <w:r>
-                        <w:fldChar w:fldCharType="separate"/>
-                      </w:r>
-                      <w:r>
-                        <w:rPr>
-                          <w:rStyle w:val="Hyperlink"/>
-                          <w:rFonts w:cs="Times New Roman"/>
-                        </w:rPr>
-                        <w:t>up</w:t>
-                      </w:r>
-                      <w:r>
-                        <w:rPr>
-                          <w:rStyle w:val="Hyperlink"/>
-                          <w:rFonts w:cs="Times New Roman"/>
-                          <w:lang w:val="el-GR"/>
-                        </w:rPr>
-                        <w:t>1100554@</w:t>
-                      </w:r>
-                      <w:r>
-                        <w:rPr>
-                          <w:rStyle w:val="Hyperlink"/>
-                          <w:rFonts w:cs="Times New Roman"/>
-                        </w:rPr>
-                        <w:t>ac</w:t>
-                      </w:r>
-                      <w:r>
-                        <w:rPr>
-                          <w:rStyle w:val="Hyperlink"/>
-                          <w:rFonts w:cs="Times New Roman"/>
-                          <w:lang w:val="el-GR"/>
-                        </w:rPr>
-                        <w:t>.</w:t>
-                      </w:r>
-                      <w:proofErr w:type="spellStart"/>
-                      <w:r>
-                        <w:rPr>
-                          <w:rStyle w:val="Hyperlink"/>
-                          <w:rFonts w:cs="Times New Roman"/>
-                        </w:rPr>
-                        <w:t>upatras</w:t>
-                      </w:r>
-                      <w:proofErr w:type="spellEnd"/>
-                      <w:r>
-                        <w:rPr>
-                          <w:rStyle w:val="Hyperlink"/>
-                          <w:rFonts w:cs="Times New Roman"/>
-                          <w:lang w:val="el-GR"/>
-                        </w:rPr>
-                        <w:t>.</w:t>
-                      </w:r>
-                      <w:r>
-                        <w:rPr>
-                          <w:rStyle w:val="Hyperlink"/>
-                          <w:rFonts w:cs="Times New Roman"/>
-                        </w:rPr>
-                        <w:t>gr</w:t>
-                      </w:r>
-                      <w:r>
-                        <w:fldChar w:fldCharType="end"/>
-                      </w:r>
+                      <w:hyperlink r:id="rId11" w:history="1">
+                        <w:r>
+                          <w:rPr>
+                            <w:rStyle w:val="Hyperlink"/>
+                            <w:rFonts w:cs="Times New Roman"/>
+                          </w:rPr>
+                          <w:t>up</w:t>
+                        </w:r>
+                        <w:r>
+                          <w:rPr>
+                            <w:rStyle w:val="Hyperlink"/>
+                            <w:rFonts w:cs="Times New Roman"/>
+                            <w:lang w:val="el-GR"/>
+                          </w:rPr>
+                          <w:t>1100554@</w:t>
+                        </w:r>
+                        <w:r>
+                          <w:rPr>
+                            <w:rStyle w:val="Hyperlink"/>
+                            <w:rFonts w:cs="Times New Roman"/>
+                          </w:rPr>
+                          <w:t>ac</w:t>
+                        </w:r>
+                        <w:r>
+                          <w:rPr>
+                            <w:rStyle w:val="Hyperlink"/>
+                            <w:rFonts w:cs="Times New Roman"/>
+                            <w:lang w:val="el-GR"/>
+                          </w:rPr>
+                          <w:t>.</w:t>
+                        </w:r>
+                        <w:proofErr w:type="spellStart"/>
+                        <w:r>
+                          <w:rPr>
+                            <w:rStyle w:val="Hyperlink"/>
+                            <w:rFonts w:cs="Times New Roman"/>
+                          </w:rPr>
+                          <w:t>upatras</w:t>
+                        </w:r>
+                        <w:proofErr w:type="spellEnd"/>
+                        <w:r>
+                          <w:rPr>
+                            <w:rStyle w:val="Hyperlink"/>
+                            <w:rFonts w:cs="Times New Roman"/>
+                            <w:lang w:val="el-GR"/>
+                          </w:rPr>
+                          <w:t>.</w:t>
+                        </w:r>
+                        <w:r>
+                          <w:rPr>
+                            <w:rStyle w:val="Hyperlink"/>
+                            <w:rFonts w:cs="Times New Roman"/>
+                          </w:rPr>
+                          <w:t>gr</w:t>
+                        </w:r>
+                      </w:hyperlink>
                     </w:p>
                     <w:p>
                       <w:pPr>
@@ -2340,6 +2060,7 @@
                         <w:rPr>
                           <w:rFonts w:cs="Times New Roman"/>
                           <w:color w:val="153D63" w:themeColor="text2" w:themeTint="E6"/>
+                          <w:lang w:val="el-GR"/>
                         </w:rPr>
                       </w:pPr>
                       <w:r>
@@ -2489,77 +2210,16 @@
                                 <w:lang w:val="el-GR"/>
                               </w:rPr>
                             </w:pPr>
-                            <w:r>
-                              <w:fldChar w:fldCharType="begin"/>
-                            </w:r>
-                            <w:r>
-                              <w:instrText>HYPERLINK</w:instrText>
-                            </w:r>
-                            <w:r>
-                              <w:rPr>
-                                <w:lang w:val="el-GR"/>
-                              </w:rPr>
-                              <w:instrText xml:space="preserve"> "</w:instrText>
-                            </w:r>
-                            <w:r>
-                              <w:instrText>mailto</w:instrText>
-                            </w:r>
-                            <w:r>
-                              <w:rPr>
-                                <w:lang w:val="el-GR"/>
-                              </w:rPr>
-                              <w:instrText>:</w:instrText>
-                            </w:r>
-                            <w:r>
-                              <w:instrText>up</w:instrText>
-                            </w:r>
-                            <w:r>
-                              <w:rPr>
-                                <w:lang w:val="el-GR"/>
-                              </w:rPr>
-                              <w:instrText>1100613@</w:instrText>
-                            </w:r>
-                            <w:r>
-                              <w:instrText>ac</w:instrText>
-                            </w:r>
-                            <w:r>
-                              <w:rPr>
-                                <w:lang w:val="el-GR"/>
-                              </w:rPr>
-                              <w:instrText>.</w:instrText>
-                            </w:r>
-                            <w:r>
-                              <w:instrText>upatras</w:instrText>
-                            </w:r>
-                            <w:r>
-                              <w:rPr>
-                                <w:lang w:val="el-GR"/>
-                              </w:rPr>
-                              <w:instrText>.</w:instrText>
-                            </w:r>
-                            <w:r>
-                              <w:instrText>gr</w:instrText>
-                            </w:r>
-                            <w:r>
-                              <w:rPr>
-                                <w:lang w:val="el-GR"/>
-                              </w:rPr>
-                              <w:instrText>"</w:instrText>
-                            </w:r>
-                            <w:r>
-                              <w:fldChar w:fldCharType="separate"/>
-                            </w:r>
-                            <w:r>
-                              <w:rPr>
-                                <w:rStyle w:val="Hyperlink"/>
-                                <w:rFonts w:cs="Times New Roman"/>
-                                <w:lang w:val="el-GR"/>
-                              </w:rPr>
-                              <w:t>up1100613@ac.upatras.gr</w:t>
-                            </w:r>
-                            <w:r>
-                              <w:fldChar w:fldCharType="end"/>
-                            </w:r>
+                            <w:hyperlink r:id="rId12" w:history="1">
+                              <w:r>
+                                <w:rPr>
+                                  <w:rStyle w:val="Hyperlink"/>
+                                  <w:rFonts w:cs="Times New Roman"/>
+                                  <w:lang w:val="el-GR"/>
+                                </w:rPr>
+                                <w:t>up1100613@ac.upatras.gr</w:t>
+                              </w:r>
+                            </w:hyperlink>
                           </w:p>
                           <w:p>
                             <w:pPr>
@@ -2950,76 +2610,15 @@
                                 <w:lang w:val="el-GR"/>
                               </w:rPr>
                             </w:pPr>
-                            <w:r>
-                              <w:fldChar w:fldCharType="begin"/>
-                            </w:r>
-                            <w:r>
-                              <w:instrText>HYPERLINK</w:instrText>
-                            </w:r>
-                            <w:r>
-                              <w:rPr>
-                                <w:lang w:val="el-GR"/>
-                              </w:rPr>
-                              <w:instrText xml:space="preserve"> "</w:instrText>
-                            </w:r>
-                            <w:r>
-                              <w:instrText>mailto</w:instrText>
-                            </w:r>
-                            <w:r>
-                              <w:rPr>
-                                <w:lang w:val="el-GR"/>
-                              </w:rPr>
-                              <w:instrText>:</w:instrText>
-                            </w:r>
-                            <w:r>
-                              <w:instrText>up</w:instrText>
-                            </w:r>
-                            <w:r>
-                              <w:rPr>
-                                <w:lang w:val="el-GR"/>
-                              </w:rPr>
-                              <w:instrText>1100613@</w:instrText>
-                            </w:r>
-                            <w:r>
-                              <w:instrText>ac</w:instrText>
-                            </w:r>
-                            <w:r>
-                              <w:rPr>
-                                <w:lang w:val="el-GR"/>
-                              </w:rPr>
-                              <w:instrText>.</w:instrText>
-                            </w:r>
-                            <w:r>
-                              <w:instrText>upatras</w:instrText>
-                            </w:r>
-                            <w:r>
-                              <w:rPr>
-                                <w:lang w:val="el-GR"/>
-                              </w:rPr>
-                              <w:instrText>.</w:instrText>
-                            </w:r>
-                            <w:r>
-                              <w:instrText>gr</w:instrText>
-                            </w:r>
-                            <w:r>
-                              <w:rPr>
-                                <w:lang w:val="el-GR"/>
-                              </w:rPr>
-                              <w:instrText>"</w:instrText>
-                            </w:r>
-                            <w:r>
-                              <w:fldChar w:fldCharType="separate"/>
-                            </w:r>
-                            <w:r>
-                              <w:rPr>
-                                <w:rStyle w:val="Hyperlink"/>
-                                <w:lang w:val="el-GR"/>
-                              </w:rPr>
-                              <w:t>up1100562@ac.upatras.gr</w:t>
-                            </w:r>
-                            <w:r>
-                              <w:fldChar w:fldCharType="end"/>
-                            </w:r>
+                            <w:hyperlink r:id="rId13" w:history="1">
+                              <w:r>
+                                <w:rPr>
+                                  <w:rStyle w:val="Hyperlink"/>
+                                  <w:lang w:val="el-GR"/>
+                                </w:rPr>
+                                <w:t>up1100562@ac.upatras.gr</w:t>
+                              </w:r>
+                            </w:hyperlink>
                           </w:p>
                           <w:p>
                             <w:pPr>
@@ -3335,77 +2934,16 @@
                                 <w:lang w:val="el-GR"/>
                               </w:rPr>
                             </w:pPr>
-                            <w:r>
-                              <w:fldChar w:fldCharType="begin"/>
-                            </w:r>
-                            <w:r>
-                              <w:instrText>HYPERLINK</w:instrText>
-                            </w:r>
-                            <w:r>
-                              <w:rPr>
-                                <w:lang w:val="el-GR"/>
-                              </w:rPr>
-                              <w:instrText xml:space="preserve"> "</w:instrText>
-                            </w:r>
-                            <w:r>
-                              <w:instrText>mailto</w:instrText>
-                            </w:r>
-                            <w:r>
-                              <w:rPr>
-                                <w:lang w:val="el-GR"/>
-                              </w:rPr>
-                              <w:instrText>:</w:instrText>
-                            </w:r>
-                            <w:r>
-                              <w:instrText>up</w:instrText>
-                            </w:r>
-                            <w:r>
-                              <w:rPr>
-                                <w:lang w:val="el-GR"/>
-                              </w:rPr>
-                              <w:instrText>1100754@</w:instrText>
-                            </w:r>
-                            <w:r>
-                              <w:instrText>ac</w:instrText>
-                            </w:r>
-                            <w:r>
-                              <w:rPr>
-                                <w:lang w:val="el-GR"/>
-                              </w:rPr>
-                              <w:instrText>.</w:instrText>
-                            </w:r>
-                            <w:r>
-                              <w:instrText>upatras</w:instrText>
-                            </w:r>
-                            <w:r>
-                              <w:rPr>
-                                <w:lang w:val="el-GR"/>
-                              </w:rPr>
-                              <w:instrText>.</w:instrText>
-                            </w:r>
-                            <w:r>
-                              <w:instrText>gr</w:instrText>
-                            </w:r>
-                            <w:r>
-                              <w:rPr>
-                                <w:lang w:val="el-GR"/>
-                              </w:rPr>
-                              <w:instrText>"</w:instrText>
-                            </w:r>
-                            <w:r>
-                              <w:fldChar w:fldCharType="separate"/>
-                            </w:r>
-                            <w:r>
-                              <w:rPr>
-                                <w:rStyle w:val="Hyperlink"/>
-                                <w:rFonts w:cs="Times New Roman"/>
-                                <w:lang w:val="el-GR"/>
-                              </w:rPr>
-                              <w:t>up1100754@ac.upatras.gr</w:t>
-                            </w:r>
-                            <w:r>
-                              <w:fldChar w:fldCharType="end"/>
-                            </w:r>
+                            <w:hyperlink r:id="rId14" w:history="1">
+                              <w:r>
+                                <w:rPr>
+                                  <w:rStyle w:val="Hyperlink"/>
+                                  <w:rFonts w:cs="Times New Roman"/>
+                                  <w:lang w:val="el-GR"/>
+                                </w:rPr>
+                                <w:t>up1100754@ac.upatras.gr</w:t>
+                              </w:r>
+                            </w:hyperlink>
                           </w:p>
                           <w:p>
                             <w:pPr>
@@ -3452,6 +2990,7 @@
                               <w:rPr>
                                 <w:rFonts w:ascii="Times New Roman" w:hAnsi="Times New Roman" w:cs="Times New Roman"/>
                                 <w:color w:val="153D63" w:themeColor="text2" w:themeTint="E6"/>
+                                <w:lang w:val="el-GR"/>
                               </w:rPr>
                               <w:t xml:space="preserve"> </w:t>
                             </w:r>
@@ -3518,77 +3057,16 @@
                           <w:lang w:val="el-GR"/>
                         </w:rPr>
                       </w:pPr>
-                      <w:r>
-                        <w:fldChar w:fldCharType="begin"/>
-                      </w:r>
-                      <w:r>
-                        <w:instrText>HYPERLINK</w:instrText>
-                      </w:r>
-                      <w:r>
-                        <w:rPr>
-                          <w:lang w:val="el-GR"/>
-                        </w:rPr>
-                        <w:instrText xml:space="preserve"> "</w:instrText>
-                      </w:r>
-                      <w:r>
-                        <w:instrText>mailto</w:instrText>
-                      </w:r>
-                      <w:r>
-                        <w:rPr>
-                          <w:lang w:val="el-GR"/>
-                        </w:rPr>
-                        <w:instrText>:</w:instrText>
-                      </w:r>
-                      <w:r>
-                        <w:instrText>up</w:instrText>
-                      </w:r>
-                      <w:r>
-                        <w:rPr>
-                          <w:lang w:val="el-GR"/>
-                        </w:rPr>
-                        <w:instrText>1100754@</w:instrText>
-                      </w:r>
-                      <w:r>
-                        <w:instrText>ac</w:instrText>
-                      </w:r>
-                      <w:r>
-                        <w:rPr>
-                          <w:lang w:val="el-GR"/>
-                        </w:rPr>
-                        <w:instrText>.</w:instrText>
-                      </w:r>
-                      <w:r>
-                        <w:instrText>upatras</w:instrText>
-                      </w:r>
-                      <w:r>
-                        <w:rPr>
-                          <w:lang w:val="el-GR"/>
-                        </w:rPr>
-                        <w:instrText>.</w:instrText>
-                      </w:r>
-                      <w:r>
-                        <w:instrText>gr</w:instrText>
-                      </w:r>
-                      <w:r>
-                        <w:rPr>
-                          <w:lang w:val="el-GR"/>
-                        </w:rPr>
-                        <w:instrText>"</w:instrText>
-                      </w:r>
-                      <w:r>
-                        <w:fldChar w:fldCharType="separate"/>
-                      </w:r>
-                      <w:r>
-                        <w:rPr>
-                          <w:rStyle w:val="Hyperlink"/>
-                          <w:rFonts w:cs="Times New Roman"/>
-                          <w:lang w:val="el-GR"/>
-                        </w:rPr>
-                        <w:t>up1100754@ac.upatras.gr</w:t>
-                      </w:r>
-                      <w:r>
-                        <w:fldChar w:fldCharType="end"/>
-                      </w:r>
+                      <w:hyperlink r:id="rId15" w:history="1">
+                        <w:r>
+                          <w:rPr>
+                            <w:rStyle w:val="Hyperlink"/>
+                            <w:rFonts w:cs="Times New Roman"/>
+                            <w:lang w:val="el-GR"/>
+                          </w:rPr>
+                          <w:t>up1100754@ac.upatras.gr</w:t>
+                        </w:r>
+                      </w:hyperlink>
                     </w:p>
                     <w:p>
                       <w:pPr>
@@ -3635,6 +3113,7 @@
                         <w:rPr>
                           <w:rFonts w:ascii="Times New Roman" w:hAnsi="Times New Roman" w:cs="Times New Roman"/>
                           <w:color w:val="153D63" w:themeColor="text2" w:themeTint="E6"/>
+                          <w:lang w:val="el-GR"/>
                         </w:rPr>
                         <w:t xml:space="preserve"> </w:t>
                       </w:r>
@@ -3730,7 +3209,7 @@
           <w:lang w:val="el-GR"/>
         </w:rPr>
       </w:pPr>
-      <w:bookmarkStart w:id="6" w:name="_Toc196483867"/>
+      <w:bookmarkStart w:id="6" w:name="_Toc197880921"/>
       <w:r>
         <w:rPr>
           <w:noProof/>
@@ -3797,7 +3276,7 @@
                     </pic:cNvPicPr>
                   </pic:nvPicPr>
                   <pic:blipFill>
-                    <a:blip r:embed="rId9" cstate="print">
+                    <a:blip r:embed="rId16" cstate="print">
                       <a:extLst>
                         <a:ext uri="{28A0092B-C50C-407E-A947-70E740481C1C}">
                           <a14:useLocalDpi xmlns:a14="http://schemas.microsoft.com/office/drawing/2010/main" val="0"/>
@@ -4077,7 +3556,7 @@
           <w:lang w:val="el-GR"/>
         </w:rPr>
       </w:pPr>
-      <w:bookmarkStart w:id="7" w:name="_Toc196483868"/>
+      <w:bookmarkStart w:id="7" w:name="_Toc197880922"/>
       <w:r>
         <w:rPr>
           <w:sz w:val="48"/>
@@ -7254,7 +6733,7 @@
         </w:rPr>
       </w:pPr>
       <w:bookmarkStart w:id="8" w:name="_Toc194403757"/>
-      <w:bookmarkStart w:id="9" w:name="_Toc196483869"/>
+      <w:bookmarkStart w:id="9" w:name="_Toc197880923"/>
       <w:r>
         <w:rPr>
           <w:sz w:val="48"/>
@@ -7928,7 +7407,7 @@
       </w:r>
     </w:p>
     <w:sectPr>
-      <w:footerReference w:type="default" r:id="rId10"/>
+      <w:footerReference w:type="default" r:id="rId17"/>
       <w:pgSz w:w="12240" w:h="15840"/>
       <w:pgMar w:top="1440" w:right="1440" w:bottom="1440" w:left="1440" w:header="720" w:footer="720" w:gutter="0"/>
       <w:pgNumType w:start="0"/>

</xml_diff>